<commit_message>
Backlog de sprint updaté avec mes scénarios.
</commit_message>
<xml_diff>
--- a/src/docs/Backlog de sprint - #004.docx
+++ b/src/docs/Backlog de sprint - #004.docx
@@ -2868,28 +2868,741 @@
           </w:tcPr>
           <w:p>
             <w:pPr>
-              <w:pStyle w:val="Paragraphedeliste"/>
+              <w:pStyle w:val="Listeniveau1"/>
+              <w:rPr>
+                <w:sz w:val="22"/>
+                <w:szCs w:val="22"/>
+              </w:rPr>
+            </w:pPr>
+            <w:r>
+              <w:rPr>
+                <w:sz w:val="22"/>
+                <w:szCs w:val="22"/>
+              </w:rPr>
+              <w:t xml:space="preserve">1. </w:t>
+            </w:r>
+            <w:r>
+              <w:rPr>
+                <w:sz w:val="22"/>
+                <w:szCs w:val="22"/>
+              </w:rPr>
+              <w:t>Passer le paramètre description du niveau dans la fenêtre de choix.</w:t>
+            </w:r>
+          </w:p>
+          <w:p>
+            <w:pPr>
+              <w:pStyle w:val="Listeniveau2"/>
               <w:numPr>
-                <w:ilvl w:val="0"/>
-                <w:numId w:val="10"/>
+                <w:ilvl w:val="1"/>
+                <w:numId w:val="12"/>
               </w:numPr>
-              <w:spacing w:line="240" w:lineRule="auto"/>
-              <w:ind w:right="0"/>
+              <w:rPr>
+                <w:sz w:val="22"/>
+                <w:szCs w:val="22"/>
+                <w:lang w:val="fr-CA"/>
+              </w:rPr>
+            </w:pPr>
+            <w:r>
+              <w:rPr>
+                <w:sz w:val="22"/>
+                <w:szCs w:val="22"/>
+                <w:lang w:val="fr-CA"/>
+              </w:rPr>
+              <w:t>Qui et temps</w:t>
+            </w:r>
+          </w:p>
+          <w:p>
+            <w:pPr>
+              <w:pStyle w:val="Listeniveau3"/>
+              <w:numPr>
+                <w:ilvl w:val="2"/>
+                <w:numId w:val="12"/>
+              </w:numPr>
+              <w:rPr>
+                <w:sz w:val="22"/>
+                <w:szCs w:val="22"/>
+                <w:lang w:val="fr-CA"/>
+              </w:rPr>
+            </w:pPr>
+            <w:r>
+              <w:rPr>
+                <w:sz w:val="22"/>
+                <w:szCs w:val="22"/>
+                <w:lang w:val="fr-CA"/>
+              </w:rPr>
+              <w:t>J.S</w:t>
+            </w:r>
+            <w:r>
+              <w:rPr>
+                <w:sz w:val="22"/>
+                <w:szCs w:val="22"/>
+                <w:lang w:val="fr-CA"/>
+              </w:rPr>
+              <w:t>.</w:t>
+            </w:r>
+          </w:p>
+          <w:p>
+            <w:pPr>
+              <w:pStyle w:val="Listeniveau3"/>
+              <w:numPr>
+                <w:ilvl w:val="2"/>
+                <w:numId w:val="12"/>
+              </w:numPr>
+              <w:rPr>
+                <w:sz w:val="22"/>
+                <w:szCs w:val="22"/>
+                <w:lang w:val="fr-CA"/>
+              </w:rPr>
+            </w:pPr>
+            <w:r>
+              <w:rPr>
+                <w:sz w:val="22"/>
+                <w:szCs w:val="22"/>
+                <w:lang w:val="fr-CA"/>
+              </w:rPr>
+              <w:t>60</w:t>
+            </w:r>
+            <w:r>
+              <w:rPr>
+                <w:sz w:val="22"/>
+                <w:szCs w:val="22"/>
+                <w:lang w:val="fr-CA"/>
+              </w:rPr>
+              <w:t xml:space="preserve"> min.</w:t>
+            </w:r>
+          </w:p>
+          <w:p>
+            <w:pPr>
+              <w:pStyle w:val="Listeniveau2"/>
+              <w:numPr>
+                <w:ilvl w:val="1"/>
+                <w:numId w:val="12"/>
+              </w:numPr>
+              <w:rPr>
+                <w:sz w:val="22"/>
+                <w:szCs w:val="22"/>
+                <w:lang w:val="fr-CA"/>
+              </w:rPr>
+            </w:pPr>
+            <w:r>
+              <w:rPr>
+                <w:sz w:val="22"/>
+                <w:szCs w:val="22"/>
+                <w:lang w:val="fr-CA"/>
+              </w:rPr>
+              <w:t>Préconditions</w:t>
+            </w:r>
+          </w:p>
+          <w:p>
+            <w:pPr>
+              <w:pStyle w:val="Listeniveau2"/>
+              <w:numPr>
+                <w:ilvl w:val="1"/>
+                <w:numId w:val="12"/>
+              </w:numPr>
+              <w:rPr>
+                <w:sz w:val="22"/>
+                <w:szCs w:val="22"/>
+                <w:lang w:val="fr-CA"/>
+              </w:rPr>
+            </w:pPr>
+            <w:r>
+              <w:rPr>
+                <w:sz w:val="22"/>
+                <w:szCs w:val="22"/>
+                <w:lang w:val="fr-CA"/>
+              </w:rPr>
+              <w:t>Règles d’affaires</w:t>
+            </w:r>
+          </w:p>
+          <w:p>
+            <w:pPr>
+              <w:pStyle w:val="Listeniveau3"/>
+              <w:numPr>
+                <w:ilvl w:val="2"/>
+                <w:numId w:val="12"/>
+              </w:numPr>
+              <w:rPr>
+                <w:sz w:val="22"/>
+                <w:szCs w:val="22"/>
+                <w:lang w:val="fr-CA"/>
+              </w:rPr>
+            </w:pPr>
+            <w:r>
+              <w:rPr>
+                <w:sz w:val="22"/>
+                <w:szCs w:val="22"/>
+                <w:lang w:val="fr-CA"/>
+              </w:rPr>
+              <w:t>Avoir un éditeur de niveau fonctionnel</w:t>
+            </w:r>
+          </w:p>
+          <w:p>
+            <w:pPr>
+              <w:pStyle w:val="Listeniveau3"/>
+              <w:numPr>
+                <w:ilvl w:val="2"/>
+                <w:numId w:val="12"/>
+              </w:numPr>
+              <w:rPr>
+                <w:sz w:val="22"/>
+                <w:szCs w:val="22"/>
+                <w:lang w:val="fr-CA"/>
+              </w:rPr>
+            </w:pPr>
+            <w:r>
+              <w:rPr>
+                <w:sz w:val="22"/>
+                <w:szCs w:val="22"/>
+                <w:lang w:val="fr-CA"/>
+              </w:rPr>
+              <w:t>Avoir un paramètre description</w:t>
+            </w:r>
+            <w:bookmarkStart w:id="0" w:name="_GoBack"/>
+            <w:bookmarkEnd w:id="0"/>
+            <w:r>
+              <w:rPr>
+                <w:sz w:val="22"/>
+                <w:szCs w:val="22"/>
+                <w:lang w:val="fr-CA"/>
+              </w:rPr>
+              <w:t xml:space="preserve"> dans la classe niveau.</w:t>
+            </w:r>
+          </w:p>
+          <w:p>
+            <w:pPr>
+              <w:pStyle w:val="Listeniveau2"/>
+              <w:numPr>
+                <w:ilvl w:val="1"/>
+                <w:numId w:val="12"/>
+              </w:numPr>
+              <w:rPr>
+                <w:sz w:val="22"/>
+                <w:szCs w:val="22"/>
+                <w:lang w:val="fr-CA"/>
+              </w:rPr>
+            </w:pPr>
+            <w:r>
+              <w:rPr>
+                <w:sz w:val="22"/>
+                <w:szCs w:val="22"/>
+                <w:lang w:val="fr-CA"/>
+              </w:rPr>
+              <w:t>Règles d’affaires alternatives</w:t>
+            </w:r>
+          </w:p>
+          <w:p>
+            <w:pPr>
+              <w:pStyle w:val="Listeniveau2"/>
+              <w:numPr>
+                <w:ilvl w:val="1"/>
+                <w:numId w:val="12"/>
+              </w:numPr>
+              <w:rPr>
+                <w:sz w:val="22"/>
+                <w:szCs w:val="22"/>
+                <w:lang w:val="fr-CA"/>
+              </w:rPr>
+            </w:pPr>
+            <w:r>
+              <w:rPr>
+                <w:sz w:val="22"/>
+                <w:szCs w:val="22"/>
+                <w:lang w:val="fr-CA"/>
+              </w:rPr>
+              <w:t>Tests d’acceptation</w:t>
+            </w:r>
+          </w:p>
+          <w:p>
+            <w:pPr>
+              <w:pStyle w:val="Listeniveau3"/>
+              <w:numPr>
+                <w:ilvl w:val="2"/>
+                <w:numId w:val="12"/>
+              </w:numPr>
+              <w:rPr>
+                <w:sz w:val="22"/>
+                <w:szCs w:val="22"/>
+                <w:lang w:val="fr-CA"/>
+              </w:rPr>
+            </w:pPr>
+            <w:r>
+              <w:rPr>
+                <w:sz w:val="22"/>
+                <w:szCs w:val="22"/>
+                <w:lang w:val="fr-CA"/>
+              </w:rPr>
+              <w:t>Le message de description du niveau s’affiche quand on clique sur son numéro. Il vient de la classe niveau.</w:t>
+            </w:r>
+          </w:p>
+          <w:p>
+            <w:pPr>
+              <w:pStyle w:val="Listeniveau2"/>
+              <w:numPr>
+                <w:ilvl w:val="1"/>
+                <w:numId w:val="12"/>
+              </w:numPr>
+              <w:rPr>
+                <w:sz w:val="22"/>
+                <w:szCs w:val="22"/>
+                <w:lang w:val="fr-CA"/>
+              </w:rPr>
+            </w:pPr>
+            <w:r>
+              <w:rPr>
+                <w:sz w:val="22"/>
+                <w:szCs w:val="22"/>
+                <w:lang w:val="fr-CA"/>
+              </w:rPr>
+              <w:t>Post-conditions</w:t>
+            </w:r>
+          </w:p>
+          <w:p>
+            <w:pPr>
+              <w:pStyle w:val="Listeniveau3"/>
+              <w:numPr>
+                <w:ilvl w:val="2"/>
+                <w:numId w:val="12"/>
+              </w:numPr>
+              <w:rPr>
+                <w:sz w:val="22"/>
+                <w:szCs w:val="22"/>
+                <w:lang w:val="fr-CA"/>
+              </w:rPr>
+            </w:pPr>
+            <w:r>
+              <w:rPr>
+                <w:sz w:val="22"/>
+                <w:szCs w:val="22"/>
+                <w:lang w:val="fr-CA"/>
+              </w:rPr>
+              <w:t xml:space="preserve">  On peut maintenant modifier les descriptions des niveaux depuis leurs fichiers textes sauvegardés. Chaque niveau customisé sera aussi capable d’avoir sa description.</w:t>
+            </w:r>
+            <w:r>
+              <w:rPr>
+                <w:sz w:val="22"/>
+                <w:szCs w:val="22"/>
+                <w:lang w:val="fr-CA"/>
+              </w:rPr>
+              <w:t xml:space="preserve">   </w:t>
+            </w:r>
+          </w:p>
+          <w:p>
+            <w:pPr>
+              <w:pStyle w:val="Listeniveau1"/>
+              <w:rPr>
+                <w:sz w:val="22"/>
+                <w:szCs w:val="22"/>
+              </w:rPr>
+            </w:pPr>
+            <w:r>
+              <w:rPr>
+                <w:sz w:val="22"/>
+                <w:szCs w:val="22"/>
+              </w:rPr>
+              <w:t xml:space="preserve"> </w:t>
+            </w:r>
+            <w:r>
+              <w:rPr>
+                <w:sz w:val="22"/>
+                <w:szCs w:val="22"/>
+              </w:rPr>
+              <w:t>2.</w:t>
+            </w:r>
+            <w:r>
+              <w:rPr>
+                <w:sz w:val="22"/>
+                <w:szCs w:val="22"/>
+              </w:rPr>
+              <w:t xml:space="preserve"> </w:t>
+            </w:r>
+            <w:r>
+              <w:rPr>
+                <w:sz w:val="22"/>
+                <w:szCs w:val="22"/>
+              </w:rPr>
+              <w:t>Passer le paramètre titre</w:t>
+            </w:r>
+            <w:r>
+              <w:rPr>
+                <w:sz w:val="22"/>
+                <w:szCs w:val="22"/>
+              </w:rPr>
+              <w:t xml:space="preserve"> du niveau dans la fenêtre de choix.</w:t>
+            </w:r>
+          </w:p>
+          <w:p>
+            <w:pPr>
+              <w:pStyle w:val="Listeniveau2"/>
+              <w:numPr>
+                <w:ilvl w:val="1"/>
+                <w:numId w:val="13"/>
+              </w:numPr>
+              <w:rPr>
+                <w:sz w:val="22"/>
+                <w:szCs w:val="22"/>
+                <w:lang w:val="fr-CA"/>
+              </w:rPr>
+            </w:pPr>
+            <w:r>
+              <w:rPr>
+                <w:sz w:val="22"/>
+                <w:szCs w:val="22"/>
+                <w:lang w:val="fr-CA"/>
+              </w:rPr>
+              <w:t>Qui et temps</w:t>
+            </w:r>
+          </w:p>
+          <w:p>
+            <w:pPr>
+              <w:pStyle w:val="Listeniveau3"/>
+              <w:numPr>
+                <w:ilvl w:val="2"/>
+                <w:numId w:val="12"/>
+              </w:numPr>
+              <w:rPr>
+                <w:sz w:val="22"/>
+                <w:szCs w:val="22"/>
+                <w:lang w:val="fr-CA"/>
+              </w:rPr>
+            </w:pPr>
+            <w:r>
+              <w:rPr>
+                <w:sz w:val="22"/>
+                <w:szCs w:val="22"/>
+                <w:lang w:val="fr-CA"/>
+              </w:rPr>
+              <w:t>J.S</w:t>
+            </w:r>
+            <w:r>
+              <w:rPr>
+                <w:sz w:val="22"/>
+                <w:szCs w:val="22"/>
+                <w:lang w:val="fr-CA"/>
+              </w:rPr>
+              <w:t>.</w:t>
+            </w:r>
+          </w:p>
+          <w:p>
+            <w:pPr>
+              <w:pStyle w:val="Listeniveau3"/>
+              <w:numPr>
+                <w:ilvl w:val="2"/>
+                <w:numId w:val="12"/>
+              </w:numPr>
+              <w:rPr>
+                <w:sz w:val="22"/>
+                <w:szCs w:val="22"/>
+                <w:lang w:val="fr-CA"/>
+              </w:rPr>
+            </w:pPr>
+            <w:r>
+              <w:rPr>
+                <w:sz w:val="22"/>
+                <w:szCs w:val="22"/>
+                <w:lang w:val="fr-CA"/>
+              </w:rPr>
+              <w:t>60</w:t>
+            </w:r>
+            <w:r>
+              <w:rPr>
+                <w:sz w:val="22"/>
+                <w:szCs w:val="22"/>
+                <w:lang w:val="fr-CA"/>
+              </w:rPr>
+              <w:t xml:space="preserve"> min.</w:t>
+            </w:r>
+          </w:p>
+          <w:p>
+            <w:pPr>
+              <w:pStyle w:val="Listeniveau2"/>
+              <w:numPr>
+                <w:ilvl w:val="1"/>
+                <w:numId w:val="12"/>
+              </w:numPr>
+              <w:rPr>
+                <w:sz w:val="22"/>
+                <w:szCs w:val="22"/>
+                <w:lang w:val="fr-CA"/>
+              </w:rPr>
+            </w:pPr>
+            <w:r>
+              <w:rPr>
+                <w:sz w:val="22"/>
+                <w:szCs w:val="22"/>
+                <w:lang w:val="fr-CA"/>
+              </w:rPr>
+              <w:t>Préconditions</w:t>
+            </w:r>
+          </w:p>
+          <w:p>
+            <w:pPr>
+              <w:pStyle w:val="Listeniveau2"/>
+              <w:numPr>
+                <w:ilvl w:val="1"/>
+                <w:numId w:val="12"/>
+              </w:numPr>
+              <w:rPr>
+                <w:sz w:val="22"/>
+                <w:szCs w:val="22"/>
+                <w:lang w:val="fr-CA"/>
+              </w:rPr>
+            </w:pPr>
+            <w:r>
+              <w:rPr>
+                <w:sz w:val="22"/>
+                <w:szCs w:val="22"/>
+                <w:lang w:val="fr-CA"/>
+              </w:rPr>
+              <w:t>Règles d’affaires</w:t>
+            </w:r>
+          </w:p>
+          <w:p>
+            <w:pPr>
+              <w:pStyle w:val="Listeniveau3"/>
+              <w:numPr>
+                <w:ilvl w:val="2"/>
+                <w:numId w:val="12"/>
+              </w:numPr>
+              <w:rPr>
+                <w:sz w:val="22"/>
+                <w:szCs w:val="22"/>
+                <w:lang w:val="fr-CA"/>
+              </w:rPr>
+            </w:pPr>
+            <w:r>
+              <w:rPr>
+                <w:sz w:val="22"/>
+                <w:szCs w:val="22"/>
+                <w:lang w:val="fr-CA"/>
+              </w:rPr>
+              <w:t>Avoir un éditeur de niveau fonctionnel</w:t>
+            </w:r>
+          </w:p>
+          <w:p>
+            <w:pPr>
+              <w:pStyle w:val="Listeniveau3"/>
+              <w:numPr>
+                <w:ilvl w:val="2"/>
+                <w:numId w:val="12"/>
+              </w:numPr>
+              <w:rPr>
+                <w:sz w:val="22"/>
+                <w:szCs w:val="22"/>
+                <w:lang w:val="fr-CA"/>
+              </w:rPr>
+            </w:pPr>
+            <w:r>
+              <w:rPr>
+                <w:sz w:val="22"/>
+                <w:szCs w:val="22"/>
+                <w:lang w:val="fr-CA"/>
+              </w:rPr>
+              <w:t xml:space="preserve">Avoir un paramètre </w:t>
+            </w:r>
+            <w:r>
+              <w:rPr>
+                <w:sz w:val="22"/>
+                <w:szCs w:val="22"/>
+                <w:lang w:val="fr-CA"/>
+              </w:rPr>
+              <w:t>titre</w:t>
+            </w:r>
+            <w:r>
+              <w:rPr>
+                <w:sz w:val="22"/>
+                <w:szCs w:val="22"/>
+                <w:lang w:val="fr-CA"/>
+              </w:rPr>
+              <w:t xml:space="preserve"> dans la classe niveau.</w:t>
+            </w:r>
+          </w:p>
+          <w:p>
+            <w:pPr>
+              <w:pStyle w:val="Listeniveau2"/>
+              <w:numPr>
+                <w:ilvl w:val="1"/>
+                <w:numId w:val="12"/>
+              </w:numPr>
+              <w:rPr>
+                <w:sz w:val="22"/>
+                <w:szCs w:val="22"/>
+                <w:lang w:val="fr-CA"/>
+              </w:rPr>
+            </w:pPr>
+            <w:r>
+              <w:rPr>
+                <w:sz w:val="22"/>
+                <w:szCs w:val="22"/>
+                <w:lang w:val="fr-CA"/>
+              </w:rPr>
+              <w:t>Règles d’affaires alternatives</w:t>
+            </w:r>
+          </w:p>
+          <w:p>
+            <w:pPr>
+              <w:pStyle w:val="Listeniveau2"/>
+              <w:numPr>
+                <w:ilvl w:val="1"/>
+                <w:numId w:val="12"/>
+              </w:numPr>
+              <w:rPr>
+                <w:sz w:val="22"/>
+                <w:szCs w:val="22"/>
+                <w:lang w:val="fr-CA"/>
+              </w:rPr>
+            </w:pPr>
+            <w:r>
+              <w:rPr>
+                <w:sz w:val="22"/>
+                <w:szCs w:val="22"/>
+                <w:lang w:val="fr-CA"/>
+              </w:rPr>
+              <w:t>Tests d’acceptation</w:t>
+            </w:r>
+          </w:p>
+          <w:p>
+            <w:pPr>
+              <w:pStyle w:val="Listeniveau3"/>
+              <w:numPr>
+                <w:ilvl w:val="2"/>
+                <w:numId w:val="12"/>
+              </w:numPr>
+              <w:rPr>
+                <w:sz w:val="22"/>
+                <w:szCs w:val="22"/>
+                <w:lang w:val="fr-CA"/>
+              </w:rPr>
+            </w:pPr>
+            <w:r>
+              <w:rPr>
+                <w:sz w:val="22"/>
+                <w:szCs w:val="22"/>
+                <w:lang w:val="fr-CA"/>
+              </w:rPr>
+              <w:lastRenderedPageBreak/>
+              <w:t xml:space="preserve">Le </w:t>
+            </w:r>
+            <w:r>
+              <w:rPr>
+                <w:sz w:val="22"/>
+                <w:szCs w:val="22"/>
+                <w:lang w:val="fr-CA"/>
+              </w:rPr>
+              <w:t>titre</w:t>
+            </w:r>
+            <w:r>
+              <w:rPr>
+                <w:sz w:val="22"/>
+                <w:szCs w:val="22"/>
+                <w:lang w:val="fr-CA"/>
+              </w:rPr>
+              <w:t xml:space="preserve"> du niveau s’affiche quand on clique sur son numéro. Il vient de la classe niveau.</w:t>
+            </w:r>
+          </w:p>
+          <w:p>
+            <w:pPr>
+              <w:pStyle w:val="Listeniveau2"/>
+              <w:numPr>
+                <w:ilvl w:val="1"/>
+                <w:numId w:val="12"/>
+              </w:numPr>
+              <w:rPr>
+                <w:sz w:val="22"/>
+                <w:szCs w:val="22"/>
+                <w:lang w:val="fr-CA"/>
+              </w:rPr>
+            </w:pPr>
+            <w:r>
+              <w:rPr>
+                <w:sz w:val="22"/>
+                <w:szCs w:val="22"/>
+                <w:lang w:val="fr-CA"/>
+              </w:rPr>
+              <w:t>Post-conditions</w:t>
+            </w:r>
+          </w:p>
+          <w:p>
+            <w:pPr>
+              <w:pStyle w:val="Listeniveau3"/>
+              <w:numPr>
+                <w:ilvl w:val="2"/>
+                <w:numId w:val="12"/>
+              </w:numPr>
+              <w:rPr>
+                <w:sz w:val="22"/>
+                <w:szCs w:val="22"/>
+                <w:lang w:val="fr-CA"/>
+              </w:rPr>
+            </w:pPr>
+            <w:r>
+              <w:rPr>
+                <w:sz w:val="22"/>
+                <w:szCs w:val="22"/>
+                <w:lang w:val="fr-CA"/>
+              </w:rPr>
+              <w:t xml:space="preserve">  On peut maintenant modifier les </w:t>
+            </w:r>
+            <w:r>
+              <w:rPr>
+                <w:sz w:val="22"/>
+                <w:szCs w:val="22"/>
+                <w:lang w:val="fr-CA"/>
+              </w:rPr>
+              <w:t>titres</w:t>
+            </w:r>
+            <w:r>
+              <w:rPr>
+                <w:sz w:val="22"/>
+                <w:szCs w:val="22"/>
+                <w:lang w:val="fr-CA"/>
+              </w:rPr>
+              <w:t xml:space="preserve"> des niveaux depuis leurs fichiers textes sauvegardés. Chaque niveau customisé sera aussi capable d’avoir </w:t>
+            </w:r>
+            <w:r>
+              <w:rPr>
+                <w:sz w:val="22"/>
+                <w:szCs w:val="22"/>
+                <w:lang w:val="fr-CA"/>
+              </w:rPr>
+              <w:t>son titre personnalisé</w:t>
+            </w:r>
+            <w:r>
+              <w:rPr>
+                <w:sz w:val="22"/>
+                <w:szCs w:val="22"/>
+                <w:lang w:val="fr-CA"/>
+              </w:rPr>
+              <w:t>.</w:t>
+            </w:r>
+            <w:r>
+              <w:rPr>
+                <w:sz w:val="22"/>
+                <w:szCs w:val="22"/>
+                <w:lang w:val="fr-CA"/>
+              </w:rPr>
+              <w:t xml:space="preserve">   </w:t>
+            </w:r>
+          </w:p>
+          <w:p>
+            <w:pPr>
+              <w:rPr>
+                <w:sz w:val="22"/>
+                <w:szCs w:val="22"/>
+                <w:lang w:val="fr-CA"/>
+              </w:rPr>
+            </w:pPr>
+          </w:p>
+          <w:p>
+            <w:pPr>
+              <w:ind w:left="360" w:hanging="360"/>
               <w:jc w:val="both"/>
               <w:rPr>
                 <w:sz w:val="22"/>
                 <w:szCs w:val="22"/>
-              </w:rPr>
-            </w:pPr>
-            <w:proofErr w:type="spellStart"/>
-            <w:r>
-              <w:rPr>
-                <w:sz w:val="22"/>
-                <w:szCs w:val="22"/>
-              </w:rPr>
-              <w:t>js</w:t>
-            </w:r>
-            <w:proofErr w:type="spellEnd"/>
+                <w:lang w:val="fr-CA"/>
+              </w:rPr>
+            </w:pPr>
           </w:p>
         </w:tc>
       </w:tr>
@@ -2915,6 +3628,7 @@
                 <w:szCs w:val="22"/>
                 <w:lang w:val="fr-CA"/>
               </w:rPr>
+              <w:lastRenderedPageBreak/>
               <w:t>Tests d’acceptation</w:t>
             </w:r>
           </w:p>
@@ -2931,6 +3645,14 @@
                 <w:lang w:val="fr-CA"/>
               </w:rPr>
             </w:pPr>
+            <w:r>
+              <w:rPr>
+                <w:sz w:val="22"/>
+                <w:szCs w:val="22"/>
+                <w:lang w:val="fr-CA"/>
+              </w:rPr>
+              <w:t>Cliquer sur le bouton du niveau et regarder si son titre et sa description s’affiche.</w:t>
+            </w:r>
           </w:p>
         </w:tc>
       </w:tr>
@@ -2978,7 +3700,7 @@
                 <w:szCs w:val="22"/>
                 <w:lang w:val="fr-CA"/>
               </w:rPr>
-              <w:t>1</w:t>
+              <w:t>2</w:t>
             </w:r>
           </w:p>
         </w:tc>
@@ -3245,28 +3967,337 @@
           </w:tcPr>
           <w:p>
             <w:pPr>
-              <w:pStyle w:val="Paragraphedeliste"/>
+              <w:pStyle w:val="Listeniveau1"/>
+              <w:rPr>
+                <w:sz w:val="22"/>
+                <w:szCs w:val="22"/>
+              </w:rPr>
+            </w:pPr>
+            <w:r>
+              <w:rPr>
+                <w:sz w:val="22"/>
+                <w:szCs w:val="22"/>
+              </w:rPr>
+              <w:t xml:space="preserve">1. </w:t>
+            </w:r>
+            <w:r>
+              <w:rPr>
+                <w:sz w:val="22"/>
+                <w:szCs w:val="22"/>
+              </w:rPr>
+              <w:t>Créer dix niveaux différents et les sauvegarder avec le projet dans un package.</w:t>
+            </w:r>
+          </w:p>
+          <w:p>
+            <w:pPr>
+              <w:pStyle w:val="Listeniveau2"/>
               <w:numPr>
-                <w:ilvl w:val="0"/>
-                <w:numId w:val="11"/>
+                <w:ilvl w:val="1"/>
+                <w:numId w:val="14"/>
               </w:numPr>
-              <w:spacing w:line="240" w:lineRule="auto"/>
-              <w:ind w:right="0"/>
+              <w:rPr>
+                <w:sz w:val="22"/>
+                <w:szCs w:val="22"/>
+                <w:lang w:val="fr-CA"/>
+              </w:rPr>
+            </w:pPr>
+            <w:r>
+              <w:rPr>
+                <w:sz w:val="22"/>
+                <w:szCs w:val="22"/>
+                <w:lang w:val="fr-CA"/>
+              </w:rPr>
+              <w:t>Qui et temps</w:t>
+            </w:r>
+          </w:p>
+          <w:p>
+            <w:pPr>
+              <w:pStyle w:val="Listeniveau3"/>
+              <w:numPr>
+                <w:ilvl w:val="2"/>
+                <w:numId w:val="12"/>
+              </w:numPr>
+              <w:rPr>
+                <w:sz w:val="22"/>
+                <w:szCs w:val="22"/>
+                <w:lang w:val="fr-CA"/>
+              </w:rPr>
+            </w:pPr>
+            <w:r>
+              <w:rPr>
+                <w:sz w:val="22"/>
+                <w:szCs w:val="22"/>
+                <w:lang w:val="fr-CA"/>
+              </w:rPr>
+              <w:t>J.S</w:t>
+            </w:r>
+            <w:r>
+              <w:rPr>
+                <w:sz w:val="22"/>
+                <w:szCs w:val="22"/>
+                <w:lang w:val="fr-CA"/>
+              </w:rPr>
+              <w:t>.</w:t>
+            </w:r>
+          </w:p>
+          <w:p>
+            <w:pPr>
+              <w:pStyle w:val="Listeniveau3"/>
+              <w:numPr>
+                <w:ilvl w:val="2"/>
+                <w:numId w:val="12"/>
+              </w:numPr>
+              <w:rPr>
+                <w:sz w:val="22"/>
+                <w:szCs w:val="22"/>
+                <w:lang w:val="fr-CA"/>
+              </w:rPr>
+            </w:pPr>
+            <w:r>
+              <w:rPr>
+                <w:sz w:val="22"/>
+                <w:szCs w:val="22"/>
+                <w:lang w:val="fr-CA"/>
+              </w:rPr>
+              <w:t>Indéterminé, dépend de l’imagination et de la création des niveaux. Mais cela peut être long.</w:t>
+            </w:r>
+          </w:p>
+          <w:p>
+            <w:pPr>
+              <w:pStyle w:val="Listeniveau2"/>
+              <w:numPr>
+                <w:ilvl w:val="1"/>
+                <w:numId w:val="12"/>
+              </w:numPr>
+              <w:rPr>
+                <w:sz w:val="22"/>
+                <w:szCs w:val="22"/>
+                <w:lang w:val="fr-CA"/>
+              </w:rPr>
+            </w:pPr>
+            <w:r>
+              <w:rPr>
+                <w:sz w:val="22"/>
+                <w:szCs w:val="22"/>
+                <w:lang w:val="fr-CA"/>
+              </w:rPr>
+              <w:t>Préconditions</w:t>
+            </w:r>
+          </w:p>
+          <w:p>
+            <w:pPr>
+              <w:pStyle w:val="Listeniveau3"/>
+              <w:numPr>
+                <w:ilvl w:val="2"/>
+                <w:numId w:val="12"/>
+              </w:numPr>
+              <w:rPr>
+                <w:sz w:val="22"/>
+                <w:szCs w:val="22"/>
+                <w:lang w:val="fr-CA"/>
+              </w:rPr>
+            </w:pPr>
+            <w:r>
+              <w:rPr>
+                <w:sz w:val="22"/>
+                <w:szCs w:val="22"/>
+                <w:lang w:val="fr-CA"/>
+              </w:rPr>
+              <w:t xml:space="preserve"> Avoir accès à un éditeur de niveau fonctionnel qui travaille avec les objectifs. </w:t>
+            </w:r>
+            <w:r>
+              <w:rPr>
+                <w:sz w:val="22"/>
+                <w:szCs w:val="22"/>
+                <w:lang w:val="fr-CA"/>
+              </w:rPr>
+              <w:t>Sans les objectifs, nous ne pouvons pas faire de niveaux fonctionnels.</w:t>
+            </w:r>
+          </w:p>
+          <w:p>
+            <w:pPr>
+              <w:pStyle w:val="Listeniveau2"/>
+              <w:numPr>
+                <w:ilvl w:val="1"/>
+                <w:numId w:val="12"/>
+              </w:numPr>
+              <w:rPr>
+                <w:sz w:val="22"/>
+                <w:szCs w:val="22"/>
+                <w:lang w:val="fr-CA"/>
+              </w:rPr>
+            </w:pPr>
+            <w:r>
+              <w:rPr>
+                <w:sz w:val="22"/>
+                <w:szCs w:val="22"/>
+                <w:lang w:val="fr-CA"/>
+              </w:rPr>
+              <w:t>Règles d’affaires</w:t>
+            </w:r>
+          </w:p>
+          <w:p>
+            <w:pPr>
+              <w:pStyle w:val="Listeniveau3"/>
+              <w:numPr>
+                <w:ilvl w:val="2"/>
+                <w:numId w:val="12"/>
+              </w:numPr>
+              <w:rPr>
+                <w:sz w:val="22"/>
+                <w:szCs w:val="22"/>
+                <w:lang w:val="fr-CA"/>
+              </w:rPr>
+            </w:pPr>
+            <w:r>
+              <w:rPr>
+                <w:sz w:val="22"/>
+                <w:szCs w:val="22"/>
+                <w:lang w:val="fr-CA"/>
+              </w:rPr>
+              <w:t>Créer environ 10 niveaux différents avec différents degrés de difficulté.</w:t>
+            </w:r>
+          </w:p>
+          <w:p>
+            <w:pPr>
+              <w:pStyle w:val="Listeniveau3"/>
+              <w:numPr>
+                <w:ilvl w:val="2"/>
+                <w:numId w:val="12"/>
+              </w:numPr>
+              <w:rPr>
+                <w:sz w:val="22"/>
+                <w:szCs w:val="22"/>
+                <w:lang w:val="fr-CA"/>
+              </w:rPr>
+            </w:pPr>
+            <w:r>
+              <w:rPr>
+                <w:sz w:val="22"/>
+                <w:szCs w:val="22"/>
+                <w:lang w:val="fr-CA"/>
+              </w:rPr>
+              <w:t>Être capable de jouer sur les niveaux créés</w:t>
+            </w:r>
+            <w:r>
+              <w:rPr>
+                <w:sz w:val="22"/>
+                <w:szCs w:val="22"/>
+                <w:lang w:val="fr-CA"/>
+              </w:rPr>
+              <w:t>.</w:t>
+            </w:r>
+          </w:p>
+          <w:p>
+            <w:pPr>
+              <w:pStyle w:val="Listeniveau2"/>
+              <w:numPr>
+                <w:ilvl w:val="1"/>
+                <w:numId w:val="12"/>
+              </w:numPr>
+              <w:rPr>
+                <w:sz w:val="22"/>
+                <w:szCs w:val="22"/>
+                <w:lang w:val="fr-CA"/>
+              </w:rPr>
+            </w:pPr>
+            <w:r>
+              <w:rPr>
+                <w:sz w:val="22"/>
+                <w:szCs w:val="22"/>
+                <w:lang w:val="fr-CA"/>
+              </w:rPr>
+              <w:t>Règles d’affaires alternatives</w:t>
+            </w:r>
+          </w:p>
+          <w:p>
+            <w:pPr>
+              <w:pStyle w:val="Listeniveau2"/>
+              <w:numPr>
+                <w:ilvl w:val="1"/>
+                <w:numId w:val="12"/>
+              </w:numPr>
+              <w:rPr>
+                <w:sz w:val="22"/>
+                <w:szCs w:val="22"/>
+                <w:lang w:val="fr-CA"/>
+              </w:rPr>
+            </w:pPr>
+            <w:r>
+              <w:rPr>
+                <w:sz w:val="22"/>
+                <w:szCs w:val="22"/>
+                <w:lang w:val="fr-CA"/>
+              </w:rPr>
+              <w:t>Tests d’acceptation</w:t>
+            </w:r>
+          </w:p>
+          <w:p>
+            <w:pPr>
+              <w:pStyle w:val="Listeniveau3"/>
+              <w:numPr>
+                <w:ilvl w:val="2"/>
+                <w:numId w:val="12"/>
+              </w:numPr>
+              <w:rPr>
+                <w:sz w:val="22"/>
+                <w:szCs w:val="22"/>
+                <w:lang w:val="fr-CA"/>
+              </w:rPr>
+            </w:pPr>
+            <w:r>
+              <w:rPr>
+                <w:sz w:val="22"/>
+                <w:szCs w:val="22"/>
+                <w:lang w:val="fr-CA"/>
+              </w:rPr>
+              <w:t>Le jeu enchaine les différents niveaux et progresse.</w:t>
+            </w:r>
+          </w:p>
+          <w:p>
+            <w:pPr>
+              <w:pStyle w:val="Listeniveau2"/>
+              <w:numPr>
+                <w:ilvl w:val="1"/>
+                <w:numId w:val="12"/>
+              </w:numPr>
+              <w:rPr>
+                <w:sz w:val="22"/>
+                <w:szCs w:val="22"/>
+                <w:lang w:val="fr-CA"/>
+              </w:rPr>
+            </w:pPr>
+            <w:r>
+              <w:rPr>
+                <w:sz w:val="22"/>
+                <w:szCs w:val="22"/>
+                <w:lang w:val="fr-CA"/>
+              </w:rPr>
+              <w:t>Post-conditions</w:t>
+            </w:r>
+          </w:p>
+          <w:p>
+            <w:pPr>
+              <w:pStyle w:val="Listeniveau3"/>
+              <w:numPr>
+                <w:ilvl w:val="2"/>
+                <w:numId w:val="12"/>
+              </w:numPr>
               <w:jc w:val="both"/>
               <w:rPr>
                 <w:sz w:val="22"/>
                 <w:szCs w:val="22"/>
-              </w:rPr>
-            </w:pPr>
-            <w:proofErr w:type="spellStart"/>
-            <w:r>
-              <w:rPr>
-                <w:sz w:val="22"/>
-                <w:szCs w:val="22"/>
-              </w:rPr>
-              <w:t>js</w:t>
-            </w:r>
-            <w:proofErr w:type="spellEnd"/>
+                <w:lang w:val="fr-CA"/>
+              </w:rPr>
+            </w:pPr>
+            <w:r>
+              <w:rPr>
+                <w:sz w:val="22"/>
+                <w:szCs w:val="22"/>
+                <w:lang w:val="fr-CA"/>
+              </w:rPr>
+              <w:t>Nous avons maintenant un jeu jouable.</w:t>
+            </w:r>
           </w:p>
         </w:tc>
       </w:tr>
@@ -3308,8 +4339,31 @@
                 <w:lang w:val="fr-CA"/>
               </w:rPr>
             </w:pPr>
-            <w:bookmarkStart w:id="0" w:name="_GoBack"/>
-            <w:bookmarkEnd w:id="0"/>
+            <w:r>
+              <w:rPr>
+                <w:sz w:val="22"/>
+                <w:szCs w:val="22"/>
+                <w:lang w:val="fr-CA"/>
+              </w:rPr>
+              <w:t>Le jeu enchaine les niveaux un après l’autre. Quand on finit le 1</w:t>
+            </w:r>
+            <w:r>
+              <w:rPr>
+                <w:sz w:val="22"/>
+                <w:szCs w:val="22"/>
+                <w:vertAlign w:val="superscript"/>
+                <w:lang w:val="fr-CA"/>
+              </w:rPr>
+              <w:t>er</w:t>
+            </w:r>
+            <w:r>
+              <w:rPr>
+                <w:sz w:val="22"/>
+                <w:szCs w:val="22"/>
+                <w:lang w:val="fr-CA"/>
+              </w:rPr>
+              <w:t xml:space="preserve"> niveau, on tombe au niveau 2, etc.</w:t>
+            </w:r>
           </w:p>
         </w:tc>
       </w:tr>
@@ -3357,7 +4411,7 @@
                 <w:szCs w:val="22"/>
                 <w:lang w:val="fr-CA"/>
               </w:rPr>
-              <w:t>1</w:t>
+              <w:t>2</w:t>
             </w:r>
           </w:p>
         </w:tc>
@@ -3406,7 +4460,7 @@
                 <w:szCs w:val="22"/>
                 <w:lang w:val="fr-CA"/>
               </w:rPr>
-              <w:t>2</w:t>
+              <w:t>5</w:t>
             </w:r>
           </w:p>
         </w:tc>
@@ -3449,6 +4503,14 @@
                 <w:lang w:val="fr-CA"/>
               </w:rPr>
             </w:pPr>
+            <w:r>
+              <w:rPr>
+                <w:sz w:val="22"/>
+                <w:szCs w:val="22"/>
+                <w:lang w:val="fr-CA"/>
+              </w:rPr>
+              <w:t>Ceci peut être très long, car il faut s’assurer que chaque niveau créé soit assez difficile. Plusieurs paramètres sont à réviser.</w:t>
+            </w:r>
           </w:p>
         </w:tc>
       </w:tr>
@@ -3460,7 +4522,13 @@
         </w:rPr>
       </w:pPr>
     </w:p>
-    <w:p/>
+    <w:p>
+      <w:pPr>
+        <w:rPr>
+          <w:lang w:val="fr-CA"/>
+        </w:rPr>
+      </w:pPr>
+    </w:p>
     <w:sectPr>
       <w:pgSz w:w="12240" w:h="15840"/>
       <w:pgMar w:top="1440" w:right="1800" w:bottom="1440" w:left="1800" w:header="708" w:footer="708" w:gutter="0"/>
@@ -3480,7 +4548,6 @@
     <w:lvl w:ilvl="0" w:tplc="4BBE1BC6">
       <w:start w:val="1"/>
       <w:numFmt w:val="decimal"/>
-      <w:pStyle w:val="Titre2Car"/>
       <w:lvlText w:val="%1."/>
       <w:lvlJc w:val="left"/>
       <w:pPr>
@@ -4589,6 +5656,96 @@
   </w:num>
   <w:num w:numId="11">
     <w:abstractNumId w:val="3"/>
+  </w:num>
+  <w:num w:numId="12">
+    <w:abstractNumId w:val="4"/>
+    <w:lvlOverride w:ilvl="0">
+      <w:startOverride w:val="1"/>
+    </w:lvlOverride>
+    <w:lvlOverride w:ilvl="1">
+      <w:startOverride w:val="1"/>
+    </w:lvlOverride>
+    <w:lvlOverride w:ilvl="2">
+      <w:startOverride w:val="1"/>
+    </w:lvlOverride>
+    <w:lvlOverride w:ilvl="3">
+      <w:startOverride w:val="1"/>
+    </w:lvlOverride>
+    <w:lvlOverride w:ilvl="4">
+      <w:startOverride w:val="1"/>
+    </w:lvlOverride>
+    <w:lvlOverride w:ilvl="5">
+      <w:startOverride w:val="1"/>
+    </w:lvlOverride>
+    <w:lvlOverride w:ilvl="6">
+      <w:startOverride w:val="1"/>
+    </w:lvlOverride>
+    <w:lvlOverride w:ilvl="7">
+      <w:startOverride w:val="1"/>
+    </w:lvlOverride>
+    <w:lvlOverride w:ilvl="8">
+      <w:startOverride w:val="1"/>
+    </w:lvlOverride>
+  </w:num>
+  <w:num w:numId="13">
+    <w:abstractNumId w:val="4"/>
+    <w:lvlOverride w:ilvl="0">
+      <w:startOverride w:val="1"/>
+    </w:lvlOverride>
+    <w:lvlOverride w:ilvl="1">
+      <w:startOverride w:val="1"/>
+    </w:lvlOverride>
+    <w:lvlOverride w:ilvl="2">
+      <w:startOverride w:val="1"/>
+    </w:lvlOverride>
+    <w:lvlOverride w:ilvl="3">
+      <w:startOverride w:val="1"/>
+    </w:lvlOverride>
+    <w:lvlOverride w:ilvl="4">
+      <w:startOverride w:val="1"/>
+    </w:lvlOverride>
+    <w:lvlOverride w:ilvl="5">
+      <w:startOverride w:val="1"/>
+    </w:lvlOverride>
+    <w:lvlOverride w:ilvl="6">
+      <w:startOverride w:val="1"/>
+    </w:lvlOverride>
+    <w:lvlOverride w:ilvl="7">
+      <w:startOverride w:val="1"/>
+    </w:lvlOverride>
+    <w:lvlOverride w:ilvl="8">
+      <w:startOverride w:val="1"/>
+    </w:lvlOverride>
+  </w:num>
+  <w:num w:numId="14">
+    <w:abstractNumId w:val="4"/>
+    <w:lvlOverride w:ilvl="0">
+      <w:startOverride w:val="1"/>
+    </w:lvlOverride>
+    <w:lvlOverride w:ilvl="1">
+      <w:startOverride w:val="1"/>
+    </w:lvlOverride>
+    <w:lvlOverride w:ilvl="2">
+      <w:startOverride w:val="1"/>
+    </w:lvlOverride>
+    <w:lvlOverride w:ilvl="3">
+      <w:startOverride w:val="1"/>
+    </w:lvlOverride>
+    <w:lvlOverride w:ilvl="4">
+      <w:startOverride w:val="1"/>
+    </w:lvlOverride>
+    <w:lvlOverride w:ilvl="5">
+      <w:startOverride w:val="1"/>
+    </w:lvlOverride>
+    <w:lvlOverride w:ilvl="6">
+      <w:startOverride w:val="1"/>
+    </w:lvlOverride>
+    <w:lvlOverride w:ilvl="7">
+      <w:startOverride w:val="1"/>
+    </w:lvlOverride>
+    <w:lvlOverride w:ilvl="8">
+      <w:startOverride w:val="1"/>
+    </w:lvlOverride>
   </w:num>
 </w:numbering>
 </file>
@@ -5128,6 +6285,20 @@
       </w:numPr>
     </w:pPr>
   </w:style>
+  <w:style w:type="paragraph" w:customStyle="1" w:styleId="Listeniveau1">
+    <w:name w:val="Liste niveau 1"/>
+    <w:basedOn w:val="Paragraphedeliste"/>
+    <w:qFormat/>
+    <w:rsid w:val="00FF1EFF"/>
+    <w:pPr>
+      <w:numPr>
+        <w:numId w:val="0"/>
+      </w:numPr>
+      <w:shd w:val="pct20" w:color="auto" w:fill="auto"/>
+      <w:spacing w:before="80" w:line="276" w:lineRule="auto"/>
+      <w:ind w:right="0"/>
+    </w:pPr>
+  </w:style>
 </w:styles>
 </file>
 

</xml_diff>

<commit_message>
Modification des noms dans le backlog de sprint
</commit_message>
<xml_diff>
--- a/src/docs/Backlog de sprint - #004.docx
+++ b/src/docs/Backlog de sprint - #004.docx
@@ -1399,25 +1399,7 @@
                 <w:szCs w:val="22"/>
                 <w:lang w:val="fr-CA"/>
               </w:rPr>
-              <w:t xml:space="preserve"> Créer la barre de progression avec </w:t>
-            </w:r>
-            <w:proofErr w:type="spellStart"/>
-            <w:r>
-              <w:rPr>
-                <w:sz w:val="22"/>
-                <w:szCs w:val="22"/>
-                <w:lang w:val="fr-CA"/>
-              </w:rPr>
-              <w:t>SceneBuilder</w:t>
-            </w:r>
-            <w:proofErr w:type="spellEnd"/>
-            <w:r>
-              <w:rPr>
-                <w:sz w:val="22"/>
-                <w:szCs w:val="22"/>
-                <w:lang w:val="fr-CA"/>
-              </w:rPr>
-              <w:t>.</w:t>
+              <w:t xml:space="preserve"> Créer la barre de progression avec SceneBuilder.</w:t>
             </w:r>
           </w:p>
           <w:p>
@@ -2106,6 +2088,8 @@
             </w:r>
           </w:p>
         </w:tc>
+        <w:bookmarkStart w:id="0" w:name="_GoBack"/>
+        <w:bookmarkEnd w:id="0"/>
       </w:tr>
       <w:tr>
         <w:trPr>
@@ -2505,7 +2489,15 @@
                 <w:szCs w:val="22"/>
                 <w:lang w:val="fr-CA"/>
               </w:rPr>
-              <w:t xml:space="preserve"> J.B.</w:t>
+              <w:t xml:space="preserve"> S-P.D</w:t>
+            </w:r>
+            <w:r>
+              <w:rPr>
+                <w:sz w:val="22"/>
+                <w:szCs w:val="22"/>
+                <w:lang w:val="fr-CA"/>
+              </w:rPr>
+              <w:t>.</w:t>
             </w:r>
           </w:p>
           <w:p>
@@ -2774,7 +2766,15 @@
                 <w:szCs w:val="22"/>
                 <w:lang w:val="fr-CA"/>
               </w:rPr>
-              <w:t xml:space="preserve"> J.B.</w:t>
+              <w:t xml:space="preserve"> </w:t>
+            </w:r>
+            <w:r>
+              <w:rPr>
+                <w:sz w:val="22"/>
+                <w:szCs w:val="22"/>
+                <w:lang w:val="fr-CA"/>
+              </w:rPr>
+              <w:t>S-P.D.</w:t>
             </w:r>
           </w:p>
           <w:p>
@@ -2864,25 +2864,7 @@
                 <w:szCs w:val="22"/>
                 <w:lang w:val="fr-CA"/>
               </w:rPr>
-              <w:t xml:space="preserve"> Créer la barre de progression avec </w:t>
-            </w:r>
-            <w:proofErr w:type="spellStart"/>
-            <w:r>
-              <w:rPr>
-                <w:sz w:val="22"/>
-                <w:szCs w:val="22"/>
-                <w:lang w:val="fr-CA"/>
-              </w:rPr>
-              <w:t>SceneBuilder</w:t>
-            </w:r>
-            <w:proofErr w:type="spellEnd"/>
-            <w:r>
-              <w:rPr>
-                <w:sz w:val="22"/>
-                <w:szCs w:val="22"/>
-                <w:lang w:val="fr-CA"/>
-              </w:rPr>
-              <w:t>.</w:t>
+              <w:t xml:space="preserve"> Créer la barre de progression avec SceneBuilder.</w:t>
             </w:r>
           </w:p>
           <w:p>
@@ -3043,7 +3025,15 @@
                 <w:szCs w:val="22"/>
                 <w:lang w:val="fr-CA"/>
               </w:rPr>
-              <w:t xml:space="preserve"> J.B.</w:t>
+              <w:t xml:space="preserve"> </w:t>
+            </w:r>
+            <w:r>
+              <w:rPr>
+                <w:sz w:val="22"/>
+                <w:szCs w:val="22"/>
+                <w:lang w:val="fr-CA"/>
+              </w:rPr>
+              <w:t>S-P.D.</w:t>
             </w:r>
           </w:p>
           <w:p>
@@ -3270,8 +3260,6 @@
               </w:rPr>
               <w:t>S’assurer que la partie se termine lorsque le vaisseau entre en collision avec une planète et que la santé diminue lorsqu’il entre en collision avec un autre vaisseau.</w:t>
             </w:r>
-            <w:bookmarkStart w:id="0" w:name="_GoBack"/>
-            <w:bookmarkEnd w:id="0"/>
           </w:p>
         </w:tc>
       </w:tr>
@@ -9719,6 +9707,7 @@
   <w:style w:type="character" w:default="1" w:styleId="Policepardfaut">
     <w:name w:val="Default Paragraph Font"/>
     <w:uiPriority w:val="1"/>
+    <w:semiHidden/>
     <w:unhideWhenUsed/>
   </w:style>
   <w:style w:type="table" w:default="1" w:styleId="TableauNormal">
@@ -10149,7 +10138,7 @@
 </file>
 
 <file path=customXml/itemProps1.xml><?xml version="1.0" encoding="utf-8"?>
-<ds:datastoreItem xmlns:ds="http://schemas.openxmlformats.org/officeDocument/2006/customXml" ds:itemID="{AD566E6A-023F-42B1-AA76-885F51235746}">
+<ds:datastoreItem xmlns:ds="http://schemas.openxmlformats.org/officeDocument/2006/customXml" ds:itemID="{DCDE2CCA-A718-494C-8737-4F843492C46D}">
   <ds:schemaRefs>
     <ds:schemaRef ds:uri="http://schemas.openxmlformats.org/officeDocument/2006/bibliography"/>
   </ds:schemaRefs>

</xml_diff>

<commit_message>
Backlog 4 up to date
</commit_message>
<xml_diff>
--- a/src/docs/Backlog de sprint - #004.docx
+++ b/src/docs/Backlog de sprint - #004.docx
@@ -924,7 +924,7 @@
               <w:rPr>
                 <w:sz w:val="22"/>
                 <w:szCs w:val="22"/>
-                <w:highlight w:val="yellow"/>
+                <w:highlight w:val="green"/>
                 <w:lang w:val="fr-CA"/>
               </w:rPr>
               <w:t>En tant qu’utilisateur, je veux que mon vaisseau se déplace en consommant du carburant.</w:t>
@@ -2088,8 +2088,6 @@
             </w:r>
           </w:p>
         </w:tc>
-        <w:bookmarkStart w:id="0" w:name="_GoBack"/>
-        <w:bookmarkEnd w:id="0"/>
       </w:tr>
       <w:tr>
         <w:trPr>
@@ -2404,7 +2402,7 @@
               <w:rPr>
                 <w:sz w:val="22"/>
                 <w:szCs w:val="22"/>
-                <w:highlight w:val="yellow"/>
+                <w:highlight w:val="green"/>
                 <w:lang w:val="fr-CA"/>
               </w:rPr>
               <w:t>En tant qu’utilisateur, je veux que mon vaisseau perde de la solidité après les collisions jusqu’à ce qu’elle tombe à 0.</w:t>
@@ -3525,46 +3523,10 @@
               <w:rPr>
                 <w:sz w:val="22"/>
                 <w:szCs w:val="22"/>
-                <w:highlight w:val="yellow"/>
-                <w:lang w:val="fr-CA"/>
-              </w:rPr>
-              <w:t xml:space="preserve">En tant qu’utilisateur, je veux </w:t>
-            </w:r>
-            <w:r>
-              <w:rPr>
-                <w:sz w:val="22"/>
-                <w:szCs w:val="22"/>
-                <w:highlight w:val="yellow"/>
-                <w:lang w:val="fr-CA"/>
-              </w:rPr>
-              <w:t xml:space="preserve">que </w:t>
-            </w:r>
-            <w:r>
-              <w:rPr>
-                <w:sz w:val="22"/>
-                <w:szCs w:val="22"/>
-                <w:highlight w:val="yellow"/>
-                <w:lang w:val="fr-CA"/>
-              </w:rPr>
-              <w:t>mon vaisseau ait une vitesse initiale</w:t>
-            </w:r>
-            <w:r>
-              <w:rPr>
-                <w:sz w:val="22"/>
-                <w:szCs w:val="22"/>
-                <w:highlight w:val="yellow"/>
-                <w:lang w:val="fr-CA"/>
-              </w:rPr>
-              <w:t xml:space="preserve"> et que la direction soit décidée par le joueur</w:t>
-            </w:r>
-            <w:r>
-              <w:rPr>
-                <w:sz w:val="22"/>
-                <w:szCs w:val="22"/>
-                <w:highlight w:val="yellow"/>
-                <w:lang w:val="fr-CA"/>
-              </w:rPr>
-              <w:t>.</w:t>
+                <w:highlight w:val="green"/>
+                <w:lang w:val="fr-CA"/>
+              </w:rPr>
+              <w:t>En tant qu’utilisateur, je veux que mon vaisseau ait une vitesse initiale et que la direction soit décidée par le joueur.</w:t>
             </w:r>
           </w:p>
         </w:tc>
@@ -4146,112 +4108,26 @@
               <w:rPr>
                 <w:sz w:val="22"/>
                 <w:szCs w:val="22"/>
-              </w:rPr>
-            </w:pPr>
-            <w:r>
-              <w:rPr>
-                <w:sz w:val="22"/>
-                <w:szCs w:val="22"/>
-              </w:rPr>
-              <w:t xml:space="preserve">Le </w:t>
-            </w:r>
-            <w:proofErr w:type="spellStart"/>
-            <w:r>
-              <w:rPr>
-                <w:sz w:val="22"/>
-                <w:szCs w:val="22"/>
-              </w:rPr>
-              <w:t>vecteur</w:t>
-            </w:r>
-            <w:proofErr w:type="spellEnd"/>
-            <w:r>
-              <w:rPr>
-                <w:sz w:val="22"/>
-                <w:szCs w:val="22"/>
-              </w:rPr>
-              <w:t xml:space="preserve"> direction </w:t>
-            </w:r>
-            <w:proofErr w:type="spellStart"/>
-            <w:r>
-              <w:rPr>
-                <w:sz w:val="22"/>
-                <w:szCs w:val="22"/>
-              </w:rPr>
-              <w:t>voulue</w:t>
-            </w:r>
-            <w:proofErr w:type="spellEnd"/>
-            <w:r>
-              <w:rPr>
-                <w:sz w:val="22"/>
-                <w:szCs w:val="22"/>
-              </w:rPr>
-              <w:t xml:space="preserve"> </w:t>
-            </w:r>
-            <w:proofErr w:type="spellStart"/>
-            <w:r>
-              <w:rPr>
-                <w:sz w:val="22"/>
-                <w:szCs w:val="22"/>
-              </w:rPr>
-              <w:t>par</w:t>
-            </w:r>
-            <w:proofErr w:type="spellEnd"/>
-            <w:r>
-              <w:rPr>
-                <w:sz w:val="22"/>
-                <w:szCs w:val="22"/>
-              </w:rPr>
-              <w:t xml:space="preserve"> </w:t>
-            </w:r>
-            <w:proofErr w:type="spellStart"/>
-            <w:r>
-              <w:rPr>
-                <w:sz w:val="22"/>
-                <w:szCs w:val="22"/>
-              </w:rPr>
-              <w:t>l’utilisateur</w:t>
-            </w:r>
-            <w:proofErr w:type="spellEnd"/>
-            <w:r>
-              <w:rPr>
-                <w:sz w:val="22"/>
-                <w:szCs w:val="22"/>
-              </w:rPr>
-              <w:t xml:space="preserve"> </w:t>
-            </w:r>
-            <w:proofErr w:type="spellStart"/>
+                <w:lang w:val="fr-CA"/>
+              </w:rPr>
+            </w:pPr>
             <w:proofErr w:type="gramStart"/>
             <w:r>
               <w:rPr>
                 <w:sz w:val="22"/>
                 <w:szCs w:val="22"/>
-              </w:rPr>
-              <w:t>est</w:t>
-            </w:r>
-            <w:proofErr w:type="spellEnd"/>
+                <w:lang w:val="fr-CA"/>
+              </w:rPr>
+              <w:t>Le vecteur</w:t>
+            </w:r>
             <w:proofErr w:type="gramEnd"/>
             <w:r>
               <w:rPr>
                 <w:sz w:val="22"/>
                 <w:szCs w:val="22"/>
-              </w:rPr>
-              <w:t xml:space="preserve"> </w:t>
-            </w:r>
-            <w:proofErr w:type="spellStart"/>
-            <w:r>
-              <w:rPr>
-                <w:sz w:val="22"/>
-                <w:szCs w:val="22"/>
-              </w:rPr>
-              <w:t>obtenu</w:t>
-            </w:r>
-            <w:proofErr w:type="spellEnd"/>
-            <w:r>
-              <w:rPr>
-                <w:sz w:val="22"/>
-                <w:szCs w:val="22"/>
-              </w:rPr>
-              <w:t>.</w:t>
+                <w:lang w:val="fr-CA"/>
+              </w:rPr>
+              <w:t xml:space="preserve"> direction voulue par l’utilisateur est obtenu.</w:t>
             </w:r>
           </w:p>
           <w:p>
@@ -4649,7 +4525,17 @@
                 <w:szCs w:val="22"/>
                 <w:lang w:val="fr-CA"/>
               </w:rPr>
-              <w:t>Charger un tableau, puis, à l’aide de la souris, choisir un angle de départ. Vérifier que l’angle est respecté et que le vaisseau obtient une vitesse initiale.</w:t>
+              <w:t>Charger un tableau, puis, à l’aide de la souris, choisir un angle de départ. Vérifier que l’angle est resp</w:t>
+            </w:r>
+            <w:bookmarkStart w:id="0" w:name="_GoBack"/>
+            <w:bookmarkEnd w:id="0"/>
+            <w:r>
+              <w:rPr>
+                <w:sz w:val="22"/>
+                <w:szCs w:val="22"/>
+                <w:lang w:val="fr-CA"/>
+              </w:rPr>
+              <w:t>ecté et que le vaisseau obtient une vitesse initiale.</w:t>
             </w:r>
           </w:p>
         </w:tc>
@@ -4916,37 +4802,10 @@
               <w:rPr>
                 <w:sz w:val="22"/>
                 <w:szCs w:val="22"/>
-                <w:highlight w:val="yellow"/>
-                <w:lang w:val="fr-CA"/>
-              </w:rPr>
-              <w:t>En tant qu’utilisateur, je veux que les objectifs soient</w:t>
-            </w:r>
-            <w:r>
-              <w:rPr>
-                <w:sz w:val="22"/>
-                <w:szCs w:val="22"/>
-                <w:highlight w:val="yellow"/>
-                <w:lang w:val="fr-CA"/>
-              </w:rPr>
-              <w:t xml:space="preserve"> visible</w:t>
-            </w:r>
-            <w:r>
-              <w:rPr>
-                <w:sz w:val="22"/>
-                <w:szCs w:val="22"/>
-                <w:highlight w:val="yellow"/>
-                <w:lang w:val="fr-CA"/>
-              </w:rPr>
-              <w:t>s</w:t>
-            </w:r>
-            <w:r>
-              <w:rPr>
-                <w:sz w:val="22"/>
-                <w:szCs w:val="22"/>
-                <w:highlight w:val="yellow"/>
-                <w:lang w:val="fr-CA"/>
-              </w:rPr>
-              <w:t>.</w:t>
+                <w:highlight w:val="green"/>
+                <w:lang w:val="fr-CA"/>
+              </w:rPr>
+              <w:t>En tant qu’utilisateur, je veux que les objectifs soient visibles.</w:t>
             </w:r>
           </w:p>
         </w:tc>
@@ -5427,103 +5286,34 @@
               <w:rPr>
                 <w:sz w:val="22"/>
                 <w:szCs w:val="22"/>
-              </w:rPr>
-            </w:pPr>
+                <w:lang w:val="fr-CA"/>
+              </w:rPr>
+            </w:pPr>
+            <w:r>
+              <w:rPr>
+                <w:sz w:val="22"/>
+                <w:szCs w:val="22"/>
+                <w:lang w:val="fr-CA"/>
+              </w:rPr>
+              <w:t xml:space="preserve">Une classe </w:t>
+            </w:r>
             <w:proofErr w:type="spellStart"/>
             <w:r>
               <w:rPr>
                 <w:sz w:val="22"/>
                 <w:szCs w:val="22"/>
-              </w:rPr>
-              <w:t>Une</w:t>
+                <w:lang w:val="fr-CA"/>
+              </w:rPr>
+              <w:t>dessinable</w:t>
             </w:r>
             <w:proofErr w:type="spellEnd"/>
             <w:r>
               <w:rPr>
                 <w:sz w:val="22"/>
                 <w:szCs w:val="22"/>
-              </w:rPr>
-              <w:t xml:space="preserve"> </w:t>
-            </w:r>
-            <w:proofErr w:type="spellStart"/>
-            <w:r>
-              <w:rPr>
-                <w:sz w:val="22"/>
-                <w:szCs w:val="22"/>
-              </w:rPr>
-              <w:t>classe</w:t>
-            </w:r>
-            <w:proofErr w:type="spellEnd"/>
-            <w:r>
-              <w:rPr>
-                <w:sz w:val="22"/>
-                <w:szCs w:val="22"/>
-              </w:rPr>
-              <w:t xml:space="preserve"> </w:t>
-            </w:r>
-            <w:proofErr w:type="spellStart"/>
-            <w:r>
-              <w:rPr>
-                <w:sz w:val="22"/>
-                <w:szCs w:val="22"/>
-              </w:rPr>
-              <w:t>dessinable</w:t>
-            </w:r>
-            <w:proofErr w:type="spellEnd"/>
-            <w:r>
-              <w:rPr>
-                <w:sz w:val="22"/>
-                <w:szCs w:val="22"/>
-              </w:rPr>
-              <w:t xml:space="preserve"> </w:t>
-            </w:r>
-            <w:proofErr w:type="spellStart"/>
-            <w:r>
-              <w:rPr>
-                <w:sz w:val="22"/>
-                <w:szCs w:val="22"/>
-              </w:rPr>
-              <w:t>retourne</w:t>
-            </w:r>
-            <w:proofErr w:type="spellEnd"/>
-            <w:r>
-              <w:rPr>
-                <w:sz w:val="22"/>
-                <w:szCs w:val="22"/>
-              </w:rPr>
-              <w:t xml:space="preserve"> </w:t>
-            </w:r>
-            <w:proofErr w:type="gramStart"/>
-            <w:r>
-              <w:rPr>
-                <w:sz w:val="22"/>
-                <w:szCs w:val="22"/>
-              </w:rPr>
-              <w:t>un</w:t>
-            </w:r>
-            <w:proofErr w:type="gramEnd"/>
-            <w:r>
-              <w:rPr>
-                <w:sz w:val="22"/>
-                <w:szCs w:val="22"/>
-              </w:rPr>
-              <w:t xml:space="preserve"> Group </w:t>
-            </w:r>
-            <w:proofErr w:type="spellStart"/>
-            <w:r>
-              <w:rPr>
-                <w:sz w:val="22"/>
-                <w:szCs w:val="22"/>
-              </w:rPr>
-              <w:t>contenant</w:t>
-            </w:r>
-            <w:proofErr w:type="spellEnd"/>
-            <w:r>
-              <w:rPr>
-                <w:sz w:val="22"/>
-                <w:szCs w:val="22"/>
-              </w:rPr>
-              <w:t xml:space="preserve"> un portal.</w:t>
+                <w:lang w:val="fr-CA"/>
+              </w:rPr>
+              <w:t xml:space="preserve"> retourne un Group contenant un portal.</w:t>
             </w:r>
           </w:p>
           <w:p>
@@ -6196,19 +5986,10 @@
               <w:rPr>
                 <w:sz w:val="22"/>
                 <w:szCs w:val="22"/>
-                <w:highlight w:val="yellow"/>
-                <w:lang w:val="fr-CA"/>
-              </w:rPr>
-              <w:t xml:space="preserve">En tant </w:t>
-            </w:r>
-            <w:r>
-              <w:rPr>
-                <w:sz w:val="22"/>
-                <w:szCs w:val="22"/>
-                <w:highlight w:val="yellow"/>
-                <w:lang w:val="fr-CA"/>
-              </w:rPr>
-              <w:t>qu’utilisateur, je veux pouvoir modifier la description et le titre dans l’éditeur et les voir dans l’écran de sélection de niveau.</w:t>
+                <w:highlight w:val="green"/>
+                <w:lang w:val="fr-CA"/>
+              </w:rPr>
+              <w:t>En tant qu’utilisateur, je veux pouvoir modifier la description et le titre dans l’éditeur et les voir dans l’écran de sélection de niveau.</w:t>
             </w:r>
           </w:p>
         </w:tc>
@@ -7117,19 +6898,10 @@
               <w:rPr>
                 <w:sz w:val="22"/>
                 <w:szCs w:val="22"/>
-                <w:highlight w:val="yellow"/>
-                <w:lang w:val="fr-CA"/>
-              </w:rPr>
-              <w:t xml:space="preserve">En tant qu’utilisateur, je veux </w:t>
-            </w:r>
-            <w:r>
-              <w:rPr>
-                <w:sz w:val="22"/>
-                <w:szCs w:val="22"/>
-                <w:highlight w:val="yellow"/>
-                <w:lang w:val="fr-CA"/>
-              </w:rPr>
-              <w:t>qu’il y ait des niveaux déjà fait dans l’interface niveau.</w:t>
+                <w:highlight w:val="green"/>
+                <w:lang w:val="fr-CA"/>
+              </w:rPr>
+              <w:t>En tant qu’utilisateur, je veux qu’il y ait des niveaux déjà fait dans l’interface niveau.</w:t>
             </w:r>
           </w:p>
         </w:tc>
@@ -10138,7 +9910,7 @@
 </file>
 
 <file path=customXml/itemProps1.xml><?xml version="1.0" encoding="utf-8"?>
-<ds:datastoreItem xmlns:ds="http://schemas.openxmlformats.org/officeDocument/2006/customXml" ds:itemID="{DCDE2CCA-A718-494C-8737-4F843492C46D}">
+<ds:datastoreItem xmlns:ds="http://schemas.openxmlformats.org/officeDocument/2006/customXml" ds:itemID="{D45C4B4F-C0BF-4163-8B0A-830A48173603}">
   <ds:schemaRefs>
     <ds:schemaRef ds:uri="http://schemas.openxmlformats.org/officeDocument/2006/bibliography"/>
   </ds:schemaRefs>

</xml_diff>